<commit_message>
Quitadas validaciones de lógica en TC Consulta Inmueble
</commit_message>
<xml_diff>
--- a/docs/Task Cards Consulta Inmueble.docx
+++ b/docs/Task Cards Consulta Inmueble.docx
@@ -1048,17 +1048,7 @@
                 <w:szCs w:val="18"/>
                 <w:lang w:eastAsia="es-AR"/>
               </w:rPr>
-              <w:t> </w:t>
-            </w:r>
-            <w:r>
-              <w:rPr>
-                <w:rFonts w:ascii="Calibri" w:hAnsi="Calibri" w:cs="Calibri"/>
-                <w:color w:val="000000"/>
-                <w:sz w:val="18"/>
-                <w:szCs w:val="18"/>
-                <w:lang w:eastAsia="es-AR"/>
-              </w:rPr>
-              <w:t>20</w:t>
+              <w:t> 20</w:t>
             </w:r>
           </w:p>
         </w:tc>
@@ -1322,17 +1312,7 @@
                 <w:szCs w:val="18"/>
                 <w:lang w:eastAsia="es-AR"/>
               </w:rPr>
-              <w:t xml:space="preserve">Se deberá presentar una vista donde </w:t>
-            </w:r>
-            <w:r>
-              <w:rPr>
-                <w:rFonts w:ascii="Calibri" w:hAnsi="Calibri" w:cs="Calibri"/>
-                <w:color w:val="000000"/>
-                <w:sz w:val="18"/>
-                <w:szCs w:val="18"/>
-                <w:lang w:eastAsia="es-AR"/>
-              </w:rPr>
-              <w:t xml:space="preserve">permita consultar un inmueble ingresando </w:t>
+              <w:t xml:space="preserve">Se deberá presentar una vista donde permita consultar un inmueble ingresando </w:t>
             </w:r>
             <w:r>
               <w:rPr>
@@ -1579,62 +1559,7 @@
                 <w:highlight w:val="yellow"/>
                 <w:lang w:eastAsia="es-AR"/>
               </w:rPr>
-              <w:t>ubicación</w:t>
-            </w:r>
-            <w:r>
-              <w:rPr>
-                <w:rFonts w:ascii="Calibri" w:eastAsia="Times New Roman" w:hAnsi="Calibri" w:cs="Calibri"/>
-                <w:color w:val="000000"/>
-                <w:sz w:val="18"/>
-                <w:szCs w:val="18"/>
-                <w:highlight w:val="yellow"/>
-                <w:lang w:eastAsia="es-AR"/>
-              </w:rPr>
-              <w:t xml:space="preserve"> (provincia, localidad, barrio),</w:t>
-            </w:r>
-            <w:r>
-              <w:rPr>
-                <w:rFonts w:ascii="Calibri" w:eastAsia="Times New Roman" w:hAnsi="Calibri" w:cs="Calibri"/>
-                <w:color w:val="000000"/>
-                <w:sz w:val="18"/>
-                <w:szCs w:val="18"/>
-                <w:highlight w:val="yellow"/>
-                <w:lang w:eastAsia="es-AR"/>
-              </w:rPr>
-              <w:t xml:space="preserve"> dimensión</w:t>
-            </w:r>
-            <w:r>
-              <w:rPr>
-                <w:rFonts w:ascii="Calibri" w:eastAsia="Times New Roman" w:hAnsi="Calibri" w:cs="Calibri"/>
-                <w:color w:val="000000"/>
-                <w:sz w:val="18"/>
-                <w:szCs w:val="18"/>
-                <w:highlight w:val="yellow"/>
-                <w:lang w:eastAsia="es-AR"/>
-              </w:rPr>
-              <w:t xml:space="preserve"> (frente, fondo, superficie) y</w:t>
-            </w:r>
-            <w:r>
-              <w:rPr>
-                <w:rFonts w:ascii="Calibri" w:eastAsia="Times New Roman" w:hAnsi="Calibri" w:cs="Calibri"/>
-                <w:color w:val="000000"/>
-                <w:sz w:val="18"/>
-                <w:szCs w:val="18"/>
-                <w:highlight w:val="yellow"/>
-                <w:lang w:eastAsia="es-AR"/>
-              </w:rPr>
-              <w:t xml:space="preserve"> precio</w:t>
-            </w:r>
-            <w:r>
-              <w:rPr>
-                <w:rFonts w:ascii="Calibri" w:eastAsia="Times New Roman" w:hAnsi="Calibri" w:cs="Calibri"/>
-                <w:color w:val="000000"/>
-                <w:sz w:val="18"/>
-                <w:szCs w:val="18"/>
-                <w:highlight w:val="yellow"/>
-                <w:lang w:eastAsia="es-AR"/>
-              </w:rPr>
-              <w:t>.</w:t>
+              <w:t>ubicación (provincia, localidad, barrio), dimensión (frente, fondo, superficie) y precio.</w:t>
             </w:r>
           </w:p>
           <w:p>
@@ -4073,17 +3998,7 @@
                 <w:szCs w:val="18"/>
                 <w:lang w:eastAsia="es-AR"/>
               </w:rPr>
-              <w:t> </w:t>
-            </w:r>
-            <w:r>
-              <w:rPr>
-                <w:rFonts w:ascii="Calibri" w:hAnsi="Calibri" w:cs="Calibri"/>
-                <w:color w:val="000000"/>
-                <w:sz w:val="18"/>
-                <w:szCs w:val="18"/>
-                <w:lang w:eastAsia="es-AR"/>
-              </w:rPr>
-              <w:t>21</w:t>
+              <w:t> 21</w:t>
             </w:r>
           </w:p>
         </w:tc>
@@ -4347,34 +4262,17 @@
                 <w:szCs w:val="18"/>
                 <w:lang w:eastAsia="es-AR"/>
               </w:rPr>
-              <w:t>Se recibe de la vista un objeto filtro con los datos necesarios para realizar una consulta a la base de datos. Se deberá validar en los atributos del filtro:</w:t>
-            </w:r>
-          </w:p>
-          <w:p>
-            <w:pPr>
-              <w:pStyle w:val="Prrafodelista"/>
-              <w:numPr>
-                <w:ilvl w:val="0"/>
-                <w:numId w:val="2"/>
-              </w:numPr>
-              <w:jc w:val="both"/>
-              <w:rPr>
-                <w:rFonts w:ascii="Calibri" w:hAnsi="Calibri" w:cs="Calibri"/>
-                <w:color w:val="000000"/>
-                <w:sz w:val="18"/>
-                <w:szCs w:val="18"/>
-                <w:lang w:val="es-AR" w:eastAsia="es-AR"/>
-              </w:rPr>
-            </w:pPr>
-            <w:r>
-              <w:rPr>
-                <w:rFonts w:ascii="Calibri" w:hAnsi="Calibri" w:cs="Calibri"/>
-                <w:color w:val="000000"/>
-                <w:sz w:val="18"/>
-                <w:szCs w:val="18"/>
-                <w:lang w:eastAsia="es-AR"/>
-              </w:rPr>
-              <w:t xml:space="preserve">Provincia sea un </w:t>
+              <w:t>Se recibe de la vista un objeto filtro con los datos necesarios para realizar una consulta a la base de datos</w:t>
+            </w:r>
+            <w:r>
+              <w:rPr>
+                <w:rFonts w:ascii="Calibri" w:hAnsi="Calibri" w:cs="Calibri"/>
+                <w:color w:val="000000"/>
+                <w:sz w:val="18"/>
+                <w:szCs w:val="18"/>
+                <w:lang w:eastAsia="es-AR"/>
+              </w:rPr>
+              <w:t xml:space="preserve"> (Provincia, localidad, barrio, </w:t>
             </w:r>
             <w:proofErr w:type="spellStart"/>
             <w:r>
@@ -4385,7 +4283,7 @@
                 <w:szCs w:val="18"/>
                 <w:lang w:eastAsia="es-AR"/>
               </w:rPr>
-              <w:t>string</w:t>
+              <w:t>TipoInmueble</w:t>
             </w:r>
             <w:proofErr w:type="spellEnd"/>
             <w:r>
@@ -4396,55 +4294,85 @@
                 <w:szCs w:val="18"/>
                 <w:lang w:eastAsia="es-AR"/>
               </w:rPr>
-              <w:t xml:space="preserve"> de 30 caracteres como máximo</w:t>
-            </w:r>
-            <w:r>
-              <w:rPr>
-                <w:rFonts w:ascii="Calibri" w:hAnsi="Calibri" w:cs="Calibri"/>
-                <w:color w:val="000000"/>
-                <w:sz w:val="18"/>
-                <w:szCs w:val="18"/>
-                <w:lang w:eastAsia="es-AR"/>
-              </w:rPr>
+              <w:t>, cantidad de dormitorios y rango de precios).</w:t>
+            </w:r>
+          </w:p>
+          <w:p>
+            <w:pPr>
+              <w:jc w:val="both"/>
+              <w:rPr>
+                <w:rFonts w:ascii="Calibri" w:hAnsi="Calibri" w:cs="Calibri"/>
+                <w:color w:val="000000"/>
+                <w:sz w:val="18"/>
+                <w:szCs w:val="18"/>
+                <w:lang w:eastAsia="es-AR"/>
+              </w:rPr>
+            </w:pPr>
+            <w:r>
+              <w:rPr>
+                <w:rFonts w:ascii="Calibri" w:hAnsi="Calibri" w:cs="Calibri"/>
+                <w:color w:val="000000"/>
+                <w:sz w:val="18"/>
+                <w:szCs w:val="18"/>
+                <w:lang w:eastAsia="es-AR"/>
+              </w:rPr>
+              <w:t>S</w:t>
+            </w:r>
+            <w:r>
+              <w:rPr>
+                <w:rFonts w:ascii="Calibri" w:hAnsi="Calibri" w:cs="Calibri"/>
+                <w:color w:val="000000"/>
+                <w:sz w:val="18"/>
+                <w:szCs w:val="18"/>
+                <w:lang w:eastAsia="es-AR"/>
+              </w:rPr>
+              <w:t>e realiza la consulta en la base de datos</w:t>
+            </w:r>
+            <w:r>
+              <w:rPr>
+                <w:rFonts w:ascii="Calibri" w:hAnsi="Calibri" w:cs="Calibri"/>
+                <w:color w:val="000000"/>
+                <w:sz w:val="18"/>
+                <w:szCs w:val="18"/>
+                <w:lang w:eastAsia="es-AR"/>
+              </w:rPr>
+              <w:t xml:space="preserve"> con el filtro recibido</w:t>
+            </w:r>
+            <w:r>
+              <w:rPr>
+                <w:rFonts w:ascii="Calibri" w:hAnsi="Calibri" w:cs="Calibri"/>
+                <w:color w:val="000000"/>
+                <w:sz w:val="18"/>
+                <w:szCs w:val="18"/>
+                <w:lang w:eastAsia="es-AR"/>
+              </w:rPr>
+              <w:t xml:space="preserve">. Si ocurre algún error durante la consulta se debe devolver una excepción </w:t>
+            </w:r>
+            <w:proofErr w:type="spellStart"/>
+            <w:r>
+              <w:rPr>
+                <w:rFonts w:ascii="Calibri" w:hAnsi="Calibri" w:cs="Calibri"/>
+                <w:color w:val="000000"/>
+                <w:sz w:val="18"/>
+                <w:szCs w:val="18"/>
+                <w:lang w:eastAsia="es-AR"/>
+              </w:rPr>
+              <w:t>ConsultaException</w:t>
+            </w:r>
+            <w:proofErr w:type="spellEnd"/>
+            <w:r>
+              <w:rPr>
+                <w:rFonts w:ascii="Calibri" w:hAnsi="Calibri" w:cs="Calibri"/>
+                <w:color w:val="000000"/>
+                <w:sz w:val="18"/>
+                <w:szCs w:val="18"/>
+                <w:lang w:eastAsia="es-AR"/>
+              </w:rPr>
+              <w:t xml:space="preserve"> que extienda de</w:t>
+            </w:r>
+            <w:r>
               <w:t xml:space="preserve"> </w:t>
             </w:r>
-          </w:p>
-          <w:p>
-            <w:pPr>
-              <w:pStyle w:val="Prrafodelista"/>
-              <w:numPr>
-                <w:ilvl w:val="0"/>
-                <w:numId w:val="2"/>
-              </w:numPr>
-              <w:jc w:val="both"/>
-              <w:rPr>
-                <w:rFonts w:ascii="Calibri" w:hAnsi="Calibri" w:cs="Calibri"/>
-                <w:color w:val="000000"/>
-                <w:sz w:val="18"/>
-                <w:szCs w:val="18"/>
-                <w:lang w:val="es-AR" w:eastAsia="es-AR"/>
-              </w:rPr>
-            </w:pPr>
-            <w:r>
-              <w:rPr>
-                <w:rFonts w:ascii="Calibri" w:hAnsi="Calibri" w:cs="Calibri"/>
-                <w:color w:val="000000"/>
-                <w:sz w:val="18"/>
-                <w:szCs w:val="18"/>
-                <w:lang w:eastAsia="es-AR"/>
-              </w:rPr>
-              <w:t xml:space="preserve">Localidad </w:t>
-            </w:r>
-            <w:r>
-              <w:rPr>
-                <w:rFonts w:ascii="Calibri" w:hAnsi="Calibri" w:cs="Calibri"/>
-                <w:color w:val="000000"/>
-                <w:sz w:val="18"/>
-                <w:szCs w:val="18"/>
-                <w:lang w:eastAsia="es-AR"/>
-              </w:rPr>
-              <w:t xml:space="preserve">sea un </w:t>
-            </w:r>
             <w:proofErr w:type="spellStart"/>
             <w:r>
               <w:rPr>
@@ -4454,7 +4382,7 @@
                 <w:szCs w:val="18"/>
                 <w:lang w:eastAsia="es-AR"/>
               </w:rPr>
-              <w:t>string</w:t>
+              <w:t>PersistenceException</w:t>
             </w:r>
             <w:proofErr w:type="spellEnd"/>
             <w:r>
@@ -4465,323 +4393,6 @@
                 <w:szCs w:val="18"/>
                 <w:lang w:eastAsia="es-AR"/>
               </w:rPr>
-              <w:t xml:space="preserve"> de 30 caracteres como máximo</w:t>
-            </w:r>
-            <w:r>
-              <w:rPr>
-                <w:rFonts w:ascii="Calibri" w:hAnsi="Calibri" w:cs="Calibri"/>
-                <w:color w:val="000000"/>
-                <w:sz w:val="18"/>
-                <w:szCs w:val="18"/>
-                <w:lang w:eastAsia="es-AR"/>
-              </w:rPr>
-              <w:t xml:space="preserve"> </w:t>
-            </w:r>
-          </w:p>
-          <w:p>
-            <w:pPr>
-              <w:pStyle w:val="Prrafodelista"/>
-              <w:numPr>
-                <w:ilvl w:val="0"/>
-                <w:numId w:val="2"/>
-              </w:numPr>
-              <w:jc w:val="both"/>
-              <w:rPr>
-                <w:rFonts w:ascii="Calibri" w:hAnsi="Calibri" w:cs="Calibri"/>
-                <w:color w:val="000000"/>
-                <w:sz w:val="18"/>
-                <w:szCs w:val="18"/>
-                <w:lang w:val="es-AR" w:eastAsia="es-AR"/>
-              </w:rPr>
-            </w:pPr>
-            <w:r>
-              <w:rPr>
-                <w:rFonts w:ascii="Calibri" w:hAnsi="Calibri" w:cs="Calibri"/>
-                <w:color w:val="000000"/>
-                <w:sz w:val="18"/>
-                <w:szCs w:val="18"/>
-                <w:lang w:eastAsia="es-AR"/>
-              </w:rPr>
-              <w:t xml:space="preserve">Barrio </w:t>
-            </w:r>
-            <w:r>
-              <w:rPr>
-                <w:rFonts w:ascii="Calibri" w:hAnsi="Calibri" w:cs="Calibri"/>
-                <w:color w:val="000000"/>
-                <w:sz w:val="18"/>
-                <w:szCs w:val="18"/>
-                <w:lang w:eastAsia="es-AR"/>
-              </w:rPr>
-              <w:t xml:space="preserve">sea un </w:t>
-            </w:r>
-            <w:proofErr w:type="spellStart"/>
-            <w:r>
-              <w:rPr>
-                <w:rFonts w:ascii="Calibri" w:hAnsi="Calibri" w:cs="Calibri"/>
-                <w:color w:val="000000"/>
-                <w:sz w:val="18"/>
-                <w:szCs w:val="18"/>
-                <w:lang w:eastAsia="es-AR"/>
-              </w:rPr>
-              <w:t>string</w:t>
-            </w:r>
-            <w:proofErr w:type="spellEnd"/>
-            <w:r>
-              <w:rPr>
-                <w:rFonts w:ascii="Calibri" w:hAnsi="Calibri" w:cs="Calibri"/>
-                <w:color w:val="000000"/>
-                <w:sz w:val="18"/>
-                <w:szCs w:val="18"/>
-                <w:lang w:eastAsia="es-AR"/>
-              </w:rPr>
-              <w:t xml:space="preserve"> de 30 caracteres como máximo</w:t>
-            </w:r>
-            <w:r>
-              <w:rPr>
-                <w:rFonts w:ascii="Calibri" w:hAnsi="Calibri" w:cs="Calibri"/>
-                <w:color w:val="000000"/>
-                <w:sz w:val="18"/>
-                <w:szCs w:val="18"/>
-                <w:lang w:eastAsia="es-AR"/>
-              </w:rPr>
-              <w:t xml:space="preserve"> </w:t>
-            </w:r>
-          </w:p>
-          <w:p>
-            <w:pPr>
-              <w:pStyle w:val="Prrafodelista"/>
-              <w:numPr>
-                <w:ilvl w:val="0"/>
-                <w:numId w:val="2"/>
-              </w:numPr>
-              <w:jc w:val="both"/>
-              <w:rPr>
-                <w:rFonts w:ascii="Calibri" w:hAnsi="Calibri" w:cs="Calibri"/>
-                <w:color w:val="000000"/>
-                <w:sz w:val="18"/>
-                <w:szCs w:val="18"/>
-                <w:lang w:val="es-AR" w:eastAsia="es-AR"/>
-              </w:rPr>
-            </w:pPr>
-            <w:r>
-              <w:rPr>
-                <w:rFonts w:ascii="Calibri" w:hAnsi="Calibri" w:cs="Calibri"/>
-                <w:color w:val="000000"/>
-                <w:sz w:val="18"/>
-                <w:szCs w:val="18"/>
-                <w:lang w:val="es-AR" w:eastAsia="es-AR"/>
-              </w:rPr>
-              <w:t xml:space="preserve">Tipo sea un objeto </w:t>
-            </w:r>
-            <w:proofErr w:type="spellStart"/>
-            <w:r>
-              <w:rPr>
-                <w:rFonts w:ascii="Calibri" w:hAnsi="Calibri" w:cs="Calibri"/>
-                <w:color w:val="000000"/>
-                <w:sz w:val="18"/>
-                <w:szCs w:val="18"/>
-                <w:lang w:val="es-AR" w:eastAsia="es-AR"/>
-              </w:rPr>
-              <w:t>TipoInmueble</w:t>
-            </w:r>
-            <w:proofErr w:type="spellEnd"/>
-            <w:r>
-              <w:rPr>
-                <w:rFonts w:ascii="Calibri" w:hAnsi="Calibri" w:cs="Calibri"/>
-                <w:color w:val="000000"/>
-                <w:sz w:val="18"/>
-                <w:szCs w:val="18"/>
-                <w:lang w:val="es-AR" w:eastAsia="es-AR"/>
-              </w:rPr>
-              <w:t xml:space="preserve"> válido</w:t>
-            </w:r>
-          </w:p>
-          <w:p>
-            <w:pPr>
-              <w:pStyle w:val="Prrafodelista"/>
-              <w:numPr>
-                <w:ilvl w:val="0"/>
-                <w:numId w:val="2"/>
-              </w:numPr>
-              <w:jc w:val="both"/>
-              <w:rPr>
-                <w:rFonts w:ascii="Calibri" w:hAnsi="Calibri" w:cs="Calibri"/>
-                <w:color w:val="000000"/>
-                <w:sz w:val="18"/>
-                <w:szCs w:val="18"/>
-                <w:lang w:val="es-AR" w:eastAsia="es-AR"/>
-              </w:rPr>
-            </w:pPr>
-            <w:r>
-              <w:rPr>
-                <w:rFonts w:ascii="Calibri" w:hAnsi="Calibri" w:cs="Calibri"/>
-                <w:color w:val="000000"/>
-                <w:sz w:val="18"/>
-                <w:szCs w:val="18"/>
-                <w:lang w:val="es-AR" w:eastAsia="es-AR"/>
-              </w:rPr>
-              <w:t>Cantidad de dormitorios sea un entero mayor a cero</w:t>
-            </w:r>
-          </w:p>
-          <w:p>
-            <w:pPr>
-              <w:pStyle w:val="Prrafodelista"/>
-              <w:numPr>
-                <w:ilvl w:val="0"/>
-                <w:numId w:val="2"/>
-              </w:numPr>
-              <w:jc w:val="both"/>
-              <w:rPr>
-                <w:rFonts w:ascii="Calibri" w:hAnsi="Calibri" w:cs="Calibri"/>
-                <w:color w:val="000000"/>
-                <w:sz w:val="18"/>
-                <w:szCs w:val="18"/>
-                <w:lang w:val="es-AR" w:eastAsia="es-AR"/>
-              </w:rPr>
-            </w:pPr>
-            <w:r>
-              <w:rPr>
-                <w:rFonts w:ascii="Calibri" w:hAnsi="Calibri" w:cs="Calibri"/>
-                <w:color w:val="000000"/>
-                <w:sz w:val="18"/>
-                <w:szCs w:val="18"/>
-                <w:lang w:val="es-AR" w:eastAsia="es-AR"/>
-              </w:rPr>
-              <w:t xml:space="preserve">Precio esté compuesto por un </w:t>
-            </w:r>
-            <w:proofErr w:type="spellStart"/>
-            <w:r>
-              <w:rPr>
-                <w:rFonts w:ascii="Calibri" w:hAnsi="Calibri" w:cs="Calibri"/>
-                <w:color w:val="000000"/>
-                <w:sz w:val="18"/>
-                <w:szCs w:val="18"/>
-                <w:lang w:val="es-AR" w:eastAsia="es-AR"/>
-              </w:rPr>
-              <w:t>double</w:t>
-            </w:r>
-            <w:proofErr w:type="spellEnd"/>
-            <w:r>
-              <w:rPr>
-                <w:rFonts w:ascii="Calibri" w:hAnsi="Calibri" w:cs="Calibri"/>
-                <w:color w:val="000000"/>
-                <w:sz w:val="18"/>
-                <w:szCs w:val="18"/>
-                <w:lang w:val="es-AR" w:eastAsia="es-AR"/>
-              </w:rPr>
-              <w:t xml:space="preserve"> mínimo y un </w:t>
-            </w:r>
-            <w:proofErr w:type="spellStart"/>
-            <w:r>
-              <w:rPr>
-                <w:rFonts w:ascii="Calibri" w:hAnsi="Calibri" w:cs="Calibri"/>
-                <w:color w:val="000000"/>
-                <w:sz w:val="18"/>
-                <w:szCs w:val="18"/>
-                <w:lang w:val="es-AR" w:eastAsia="es-AR"/>
-              </w:rPr>
-              <w:t>double</w:t>
-            </w:r>
-            <w:proofErr w:type="spellEnd"/>
-            <w:r>
-              <w:rPr>
-                <w:rFonts w:ascii="Calibri" w:hAnsi="Calibri" w:cs="Calibri"/>
-                <w:color w:val="000000"/>
-                <w:sz w:val="18"/>
-                <w:szCs w:val="18"/>
-                <w:lang w:val="es-AR" w:eastAsia="es-AR"/>
-              </w:rPr>
-              <w:t xml:space="preserve"> máximo mayores a cero y que mínimo sea menor o igual a máximo.</w:t>
-            </w:r>
-          </w:p>
-          <w:p>
-            <w:pPr>
-              <w:jc w:val="both"/>
-              <w:rPr>
-                <w:rFonts w:ascii="Calibri" w:hAnsi="Calibri" w:cs="Calibri"/>
-                <w:color w:val="000000"/>
-                <w:sz w:val="18"/>
-                <w:szCs w:val="18"/>
-                <w:lang w:eastAsia="es-AR"/>
-              </w:rPr>
-            </w:pPr>
-            <w:r>
-              <w:rPr>
-                <w:rFonts w:ascii="Calibri" w:hAnsi="Calibri" w:cs="Calibri"/>
-                <w:color w:val="000000"/>
-                <w:sz w:val="18"/>
-                <w:szCs w:val="18"/>
-                <w:lang w:eastAsia="es-AR"/>
-              </w:rPr>
-              <w:t>Si ocurre algún error en las validaciones se debe devolver una excepción.</w:t>
-            </w:r>
-          </w:p>
-          <w:p>
-            <w:pPr>
-              <w:jc w:val="both"/>
-              <w:rPr>
-                <w:rFonts w:ascii="Calibri" w:hAnsi="Calibri" w:cs="Calibri"/>
-                <w:color w:val="000000"/>
-                <w:sz w:val="18"/>
-                <w:szCs w:val="18"/>
-                <w:lang w:eastAsia="es-AR"/>
-              </w:rPr>
-            </w:pPr>
-            <w:r>
-              <w:rPr>
-                <w:rFonts w:ascii="Calibri" w:hAnsi="Calibri" w:cs="Calibri"/>
-                <w:color w:val="000000"/>
-                <w:sz w:val="18"/>
-                <w:szCs w:val="18"/>
-                <w:lang w:eastAsia="es-AR"/>
-              </w:rPr>
-              <w:t xml:space="preserve">Si todo es correcto se realiza la consulta en la base de datos. Si ocurre algún error durante la consulta se debe devolver una excepción </w:t>
-            </w:r>
-            <w:proofErr w:type="spellStart"/>
-            <w:r>
-              <w:rPr>
-                <w:rFonts w:ascii="Calibri" w:hAnsi="Calibri" w:cs="Calibri"/>
-                <w:color w:val="000000"/>
-                <w:sz w:val="18"/>
-                <w:szCs w:val="18"/>
-                <w:lang w:eastAsia="es-AR"/>
-              </w:rPr>
-              <w:t>ConsultaException</w:t>
-            </w:r>
-            <w:proofErr w:type="spellEnd"/>
-            <w:r>
-              <w:rPr>
-                <w:rFonts w:ascii="Calibri" w:hAnsi="Calibri" w:cs="Calibri"/>
-                <w:color w:val="000000"/>
-                <w:sz w:val="18"/>
-                <w:szCs w:val="18"/>
-                <w:lang w:eastAsia="es-AR"/>
-              </w:rPr>
-              <w:t xml:space="preserve"> que extienda de</w:t>
-            </w:r>
-            <w:r>
-              <w:t xml:space="preserve"> </w:t>
-            </w:r>
-            <w:proofErr w:type="spellStart"/>
-            <w:r>
-              <w:rPr>
-                <w:rFonts w:ascii="Calibri" w:hAnsi="Calibri" w:cs="Calibri"/>
-                <w:color w:val="000000"/>
-                <w:sz w:val="18"/>
-                <w:szCs w:val="18"/>
-                <w:lang w:eastAsia="es-AR"/>
-              </w:rPr>
-              <w:t>PersistenceException</w:t>
-            </w:r>
-            <w:proofErr w:type="spellEnd"/>
-            <w:r>
-              <w:rPr>
-                <w:rFonts w:ascii="Calibri" w:hAnsi="Calibri" w:cs="Calibri"/>
-                <w:color w:val="000000"/>
-                <w:sz w:val="18"/>
-                <w:szCs w:val="18"/>
-                <w:lang w:eastAsia="es-AR"/>
-              </w:rPr>
               <w:t xml:space="preserve">. </w:t>
             </w:r>
           </w:p>
@@ -4825,83 +4436,53 @@
                 <w:lang w:eastAsia="es-AR"/>
               </w:rPr>
               <w:t xml:space="preserve"> con los inmuebles que arrojó como resultado la consulta.</w:t>
-            </w:r>
-          </w:p>
-          <w:p>
-            <w:pPr>
-              <w:jc w:val="both"/>
-              <w:rPr>
-                <w:rFonts w:ascii="Calibri" w:hAnsi="Calibri" w:cs="Calibri"/>
-                <w:color w:val="000000"/>
-                <w:sz w:val="18"/>
-                <w:szCs w:val="18"/>
-                <w:lang w:eastAsia="es-AR"/>
-              </w:rPr>
-            </w:pPr>
-            <w:r>
-              <w:rPr>
-                <w:rFonts w:ascii="Calibri" w:hAnsi="Calibri" w:cs="Calibri"/>
-                <w:color w:val="000000"/>
-                <w:sz w:val="18"/>
-                <w:szCs w:val="18"/>
-                <w:lang w:eastAsia="es-AR"/>
-              </w:rPr>
-              <w:t xml:space="preserve">La realización de la consulta en la base de datos se debe implementar </w:t>
-            </w:r>
-            <w:r>
-              <w:rPr>
-                <w:rFonts w:ascii="Calibri" w:hAnsi="Calibri" w:cs="Calibri"/>
-                <w:color w:val="000000"/>
-                <w:sz w:val="18"/>
-                <w:szCs w:val="18"/>
-                <w:lang w:eastAsia="es-AR"/>
-              </w:rPr>
-              <w:t xml:space="preserve">mediante </w:t>
-            </w:r>
-            <w:proofErr w:type="spellStart"/>
-            <w:r>
-              <w:rPr>
-                <w:rFonts w:ascii="Calibri" w:hAnsi="Calibri" w:cs="Calibri"/>
-                <w:color w:val="000000"/>
-                <w:sz w:val="18"/>
-                <w:szCs w:val="18"/>
-                <w:lang w:eastAsia="es-AR"/>
-              </w:rPr>
-              <w:t>hibernate</w:t>
-            </w:r>
-            <w:proofErr w:type="spellEnd"/>
-            <w:r>
-              <w:rPr>
-                <w:rFonts w:ascii="Calibri" w:hAnsi="Calibri" w:cs="Calibri"/>
-                <w:color w:val="000000"/>
-                <w:sz w:val="18"/>
-                <w:szCs w:val="18"/>
-                <w:lang w:eastAsia="es-AR"/>
-              </w:rPr>
-              <w:t xml:space="preserve"> y </w:t>
-            </w:r>
-            <w:r>
-              <w:rPr>
-                <w:rFonts w:ascii="Calibri" w:hAnsi="Calibri" w:cs="Calibri"/>
-                <w:color w:val="000000"/>
-                <w:sz w:val="18"/>
-                <w:szCs w:val="18"/>
-                <w:lang w:eastAsia="es-AR"/>
-              </w:rPr>
-              <w:t xml:space="preserve">se deben </w:t>
-            </w:r>
-            <w:r>
-              <w:rPr>
-                <w:rFonts w:ascii="Calibri" w:hAnsi="Calibri" w:cs="Calibri"/>
-                <w:color w:val="000000"/>
-                <w:sz w:val="18"/>
-                <w:szCs w:val="18"/>
-                <w:lang w:eastAsia="es-AR"/>
-              </w:rPr>
-              <w:t>completar las entidades con las anotaciones necesarias.</w:t>
             </w:r>
             <w:bookmarkStart w:id="0" w:name="_GoBack"/>
             <w:bookmarkEnd w:id="0"/>
+          </w:p>
+          <w:p>
+            <w:pPr>
+              <w:jc w:val="both"/>
+              <w:rPr>
+                <w:rFonts w:ascii="Calibri" w:hAnsi="Calibri" w:cs="Calibri"/>
+                <w:color w:val="000000"/>
+                <w:sz w:val="18"/>
+                <w:szCs w:val="18"/>
+                <w:lang w:eastAsia="es-AR"/>
+              </w:rPr>
+            </w:pPr>
+            <w:r>
+              <w:rPr>
+                <w:rFonts w:ascii="Calibri" w:hAnsi="Calibri" w:cs="Calibri"/>
+                <w:color w:val="000000"/>
+                <w:sz w:val="18"/>
+                <w:szCs w:val="18"/>
+                <w:lang w:eastAsia="es-AR"/>
+              </w:rPr>
+              <w:t xml:space="preserve">La realización de la consulta en la base de datos se debe implementar mediante </w:t>
+            </w:r>
+            <w:proofErr w:type="spellStart"/>
+            <w:r>
+              <w:rPr>
+                <w:rFonts w:ascii="Calibri" w:hAnsi="Calibri" w:cs="Calibri"/>
+                <w:color w:val="000000"/>
+                <w:sz w:val="18"/>
+                <w:szCs w:val="18"/>
+                <w:lang w:eastAsia="es-AR"/>
+              </w:rPr>
+              <w:t>hibernate</w:t>
+            </w:r>
+            <w:proofErr w:type="spellEnd"/>
+            <w:r>
+              <w:rPr>
+                <w:rFonts w:ascii="Calibri" w:hAnsi="Calibri" w:cs="Calibri"/>
+                <w:color w:val="000000"/>
+                <w:sz w:val="18"/>
+                <w:szCs w:val="18"/>
+                <w:lang w:eastAsia="es-AR"/>
+              </w:rPr>
+              <w:t xml:space="preserve"> y se deben completar las entidades con las anotaciones necesarias.</w:t>
+            </w:r>
           </w:p>
         </w:tc>
       </w:tr>

</xml_diff>